<commit_message>
Added burndown chart to doc
</commit_message>
<xml_diff>
--- a/Part_1_Waste_Drop_Introduction_9_20docx.docx
+++ b/Part_1_Waste_Drop_Introduction_9_20docx.docx
@@ -4079,8 +4079,8 @@
           <w:szCs w:val="28"/>
         </w:rPr>
       </w:pPr>
-      <w:bookmarkStart w:id="18" w:name="_Hlk145780427"/>
-      <w:bookmarkStart w:id="19" w:name="_Toc146130436"/>
+      <w:bookmarkStart w:id="18" w:name="_Toc146130436"/>
+      <w:bookmarkStart w:id="19" w:name="_Hlk145780427"/>
       <w:r>
         <w:rPr>
           <w:sz w:val="28"/>
@@ -4089,9 +4089,9 @@
         <w:lastRenderedPageBreak/>
         <w:t>(US010) Low Code User Friendly Query</w:t>
       </w:r>
-      <w:bookmarkEnd w:id="19"/>
-    </w:p>
-    <w:bookmarkEnd w:id="18"/>
+      <w:bookmarkEnd w:id="18"/>
+    </w:p>
+    <w:bookmarkEnd w:id="19"/>
     <w:p>
       <w:pPr>
         <w:jc w:val="center"/>
@@ -4359,10 +4359,7 @@
     </w:p>
     <w:p>
       <w:r>
-        <w:t xml:space="preserve">As a developer, I want to be able to design a functional and normalized database schema so that the users can have a smooth experience when querying or </w:t>
-      </w:r>
-      <w:r>
-        <w:t>inserting.</w:t>
+        <w:t>As a developer, I want to be able to design a functional and normalized database schema so that the users can have a smooth experience when querying or inserting.</w:t>
       </w:r>
     </w:p>
     <w:p>
@@ -4383,10 +4380,7 @@
     </w:p>
     <w:p>
       <w:r>
-        <w:t xml:space="preserve">A working and normalized database schema design is </w:t>
-      </w:r>
-      <w:r>
-        <w:t>created.</w:t>
+        <w:t>A working and normalized database schema design is created.</w:t>
       </w:r>
     </w:p>
     <w:p/>
@@ -4423,10 +4417,7 @@
         <w:t>I</w:t>
       </w:r>
       <w:r>
-        <w:t xml:space="preserve"> want to be able to switch pages whenever I log in so that I may access my </w:t>
-      </w:r>
-      <w:r>
-        <w:t>items.</w:t>
+        <w:t xml:space="preserve"> want to be able to switch pages whenever I log in so that I may access my items.</w:t>
       </w:r>
     </w:p>
     <w:p>
@@ -4456,10 +4447,7 @@
     </w:p>
     <w:p>
       <w:r>
-        <w:t xml:space="preserve">When users log in or need to access items, the switch page functionality works </w:t>
-      </w:r>
-      <w:r>
-        <w:t>correctly.</w:t>
+        <w:t>When users log in or need to access items, the switch page functionality works correctly.</w:t>
       </w:r>
     </w:p>
     <w:p/>
@@ -4491,22 +4479,7 @@
     </w:p>
     <w:p>
       <w:r>
-        <w:t xml:space="preserve">As a user, </w:t>
-      </w:r>
-      <w:r>
-        <w:t>I</w:t>
-      </w:r>
-      <w:r>
-        <w:t xml:space="preserve"> want to be able to reduce my inventory quantity by 1 for a specific item each time by a button so that </w:t>
-      </w:r>
-      <w:r>
-        <w:t>I</w:t>
-      </w:r>
-      <w:r>
-        <w:t xml:space="preserve"> may track updated </w:t>
-      </w:r>
-      <w:r>
-        <w:t>quantity.</w:t>
+        <w:t>As a user, I want to be able to reduce my inventory quantity by 1 for a specific item each time by a button so that I may track updated quantity.</w:t>
       </w:r>
     </w:p>
     <w:p>
@@ -4527,10 +4500,7 @@
     </w:p>
     <w:p>
       <w:r>
-        <w:t xml:space="preserve">A button will allow for the reduction of 1 for inventory quantity for </w:t>
-      </w:r>
-      <w:r>
-        <w:t>item.</w:t>
+        <w:t>A button will allow for the reduction of 1 for inventory quantity for item.</w:t>
       </w:r>
     </w:p>
     <w:p/>
@@ -4558,22 +4528,7 @@
     </w:p>
     <w:p>
       <w:r>
-        <w:t xml:space="preserve">As a user, </w:t>
-      </w:r>
-      <w:r>
-        <w:t>I</w:t>
-      </w:r>
-      <w:r>
-        <w:t xml:space="preserve"> want to be able to reduce the count of my inventory quantity by a specified amount so that </w:t>
-      </w:r>
-      <w:r>
-        <w:t>I</w:t>
-      </w:r>
-      <w:r>
-        <w:t xml:space="preserve"> may track my consumption and updated </w:t>
-      </w:r>
-      <w:r>
-        <w:t>inventory.</w:t>
+        <w:t>As a user, I want to be able to reduce the count of my inventory quantity by a specified amount so that I may track my consumption and updated inventory.</w:t>
       </w:r>
     </w:p>
     <w:p>
@@ -4594,13 +4549,8 @@
     </w:p>
     <w:p>
       <w:r>
-        <w:t xml:space="preserve">Users will be able to reduce inventory count quantity of an item by more than just </w:t>
-      </w:r>
-      <w:proofErr w:type="gramStart"/>
-      <w:r>
-        <w:t>1</w:t>
-      </w:r>
-      <w:proofErr w:type="gramEnd"/>
+        <w:t>Users will be able to reduce inventory count quantity of an item by more than just 1</w:t>
+      </w:r>
     </w:p>
     <w:p>
       <w:pPr>
@@ -4627,28 +4577,7 @@
     </w:p>
     <w:p>
       <w:r>
-        <w:t xml:space="preserve">As a user, </w:t>
-      </w:r>
-      <w:r>
-        <w:t>I</w:t>
-      </w:r>
-      <w:r>
-        <w:t xml:space="preserve"> want to be able to see all items </w:t>
-      </w:r>
-      <w:r>
-        <w:t>I</w:t>
-      </w:r>
-      <w:r>
-        <w:t xml:space="preserve"> ever added so that </w:t>
-      </w:r>
-      <w:r>
-        <w:t>I</w:t>
-      </w:r>
-      <w:r>
-        <w:t xml:space="preserve"> may keep track of past inventory for </w:t>
-      </w:r>
-      <w:r>
-        <w:t>analysis.</w:t>
+        <w:t>As a user, I want to be able to see all items I ever added so that I may keep track of past inventory for analysis.</w:t>
       </w:r>
     </w:p>
     <w:p>
@@ -4669,10 +4598,7 @@
     </w:p>
     <w:p>
       <w:r>
-        <w:t xml:space="preserve">Trigger moves consumed items to historical items </w:t>
-      </w:r>
-      <w:r>
-        <w:t>table.</w:t>
+        <w:t>Trigger moves consumed items to historical items table.</w:t>
       </w:r>
     </w:p>
     <w:p/>
@@ -4704,22 +4630,7 @@
     </w:p>
     <w:p>
       <w:r>
-        <w:t xml:space="preserve">As a developer, </w:t>
-      </w:r>
-      <w:r>
-        <w:t>I</w:t>
-      </w:r>
-      <w:r>
-        <w:t xml:space="preserve"> want to do full app testing to pick up any bugs before the final release so that users wont experience any </w:t>
-      </w:r>
-      <w:r>
-        <w:t>last-minute</w:t>
-      </w:r>
-      <w:r>
-        <w:t xml:space="preserve"> </w:t>
-      </w:r>
-      <w:r>
-        <w:t>issues.</w:t>
+        <w:t>As a developer, I want to do full app testing to pick up any bugs before the final release so that users wont experience any last-minute issues.</w:t>
       </w:r>
     </w:p>
     <w:p>
@@ -4740,10 +4651,7 @@
     </w:p>
     <w:p>
       <w:r>
-        <w:t>No final bugs are found in last check before final code deployment on release</w:t>
-      </w:r>
-      <w:r>
-        <w:t>.</w:t>
+        <w:t>No final bugs are found in last check before final code deployment on release.</w:t>
       </w:r>
     </w:p>
     <w:p>
@@ -4774,22 +4682,7 @@
     </w:p>
     <w:p>
       <w:r>
-        <w:t xml:space="preserve">As a developer, </w:t>
-      </w:r>
-      <w:r>
-        <w:t>I</w:t>
-      </w:r>
-      <w:r>
-        <w:t xml:space="preserve"> want to hash passwords before they are inserted into the database so that </w:t>
-      </w:r>
-      <w:r>
-        <w:t>users’</w:t>
-      </w:r>
-      <w:r>
-        <w:t xml:space="preserve"> data is </w:t>
-      </w:r>
-      <w:r>
-        <w:t>protected.</w:t>
+        <w:t>As a developer, I want to hash passwords before they are inserted into the database so that users’ data is protected.</w:t>
       </w:r>
     </w:p>
     <w:p>
@@ -4810,10 +4703,7 @@
     </w:p>
     <w:p>
       <w:r>
-        <w:t xml:space="preserve">User passwords are hashed before inserted to the </w:t>
-      </w:r>
-      <w:r>
-        <w:t>database.</w:t>
+        <w:t>User passwords are hashed before inserted to the database.</w:t>
       </w:r>
     </w:p>
     <w:p>
@@ -5117,12 +5007,44 @@
       </w:r>
     </w:p>
     <w:p>
-      <w:proofErr w:type="gramStart"/>
+      <w:pPr>
+        <w:pStyle w:val="Heading2"/>
+      </w:pPr>
       <w:r>
         <w:lastRenderedPageBreak/>
-        <w:t>4.5::</w:t>
-      </w:r>
-      <w:proofErr w:type="gramEnd"/>
+        <w:t>4.5 – Burndown Chart</w:t>
+      </w:r>
+    </w:p>
+    <w:p>
+      <w:r>
+        <w:t>The burndown chart for the schedule that was outline in section 4.4 is shown below:</w:t>
+      </w:r>
+    </w:p>
+    <w:p>
+      <w:r>
+        <w:rPr>
+          <w:noProof/>
+        </w:rPr>
+        <w:drawing>
+          <wp:inline distT="0" distB="0" distL="0" distR="0" wp14:anchorId="2FB9C208" wp14:editId="6CEBB6AE">
+            <wp:extent cx="5286375" cy="2914650"/>
+            <wp:effectExtent l="0" t="0" r="9525" b="0"/>
+            <wp:docPr id="1294120078" name="Chart 1">
+              <a:extLst xmlns:a="http://schemas.openxmlformats.org/drawingml/2006/main">
+                <a:ext uri="{FF2B5EF4-FFF2-40B4-BE49-F238E27FC236}">
+                  <a16:creationId xmlns:a16="http://schemas.microsoft.com/office/drawing/2014/main" id="{03E32CBD-E8E9-6AAD-DED8-C2DF5B4991FC}"/>
+                </a:ext>
+              </a:extLst>
+            </wp:docPr>
+            <wp:cNvGraphicFramePr/>
+            <a:graphic xmlns:a="http://schemas.openxmlformats.org/drawingml/2006/main">
+              <a:graphicData uri="http://schemas.openxmlformats.org/drawingml/2006/chart">
+                <c:chart xmlns:c="http://schemas.openxmlformats.org/drawingml/2006/chart" xmlns:r="http://schemas.openxmlformats.org/officeDocument/2006/relationships" r:id="rId5"/>
+              </a:graphicData>
+            </a:graphic>
+          </wp:inline>
+        </w:drawing>
+      </w:r>
       <w:r>
         <w:br/>
       </w:r>
@@ -7300,6 +7222,1018 @@
 </w:styles>
 </file>
 
+<file path=word/charts/chart1.xml><?xml version="1.0" encoding="utf-8"?>
+<c:chartSpace xmlns:c="http://schemas.openxmlformats.org/drawingml/2006/chart" xmlns:a="http://schemas.openxmlformats.org/drawingml/2006/main" xmlns:r="http://schemas.openxmlformats.org/officeDocument/2006/relationships" xmlns:c16r2="http://schemas.microsoft.com/office/drawing/2015/06/chart">
+  <c:date1904 val="0"/>
+  <c:lang val="en-US"/>
+  <c:roundedCorners val="0"/>
+  <mc:AlternateContent xmlns:mc="http://schemas.openxmlformats.org/markup-compatibility/2006">
+    <mc:Choice xmlns:c14="http://schemas.microsoft.com/office/drawing/2007/8/2/chart" Requires="c14">
+      <c14:style val="102"/>
+    </mc:Choice>
+    <mc:Fallback>
+      <c:style val="2"/>
+    </mc:Fallback>
+  </mc:AlternateContent>
+  <c:chart>
+    <c:title>
+      <c:tx>
+        <c:rich>
+          <a:bodyPr rot="0" spcFirstLastPara="1" vertOverflow="ellipsis" vert="horz" wrap="square" anchor="ctr" anchorCtr="1"/>
+          <a:lstStyle/>
+          <a:p>
+            <a:pPr>
+              <a:defRPr sz="1500" b="1" i="0" u="none" strike="noStrike" kern="1200" cap="all" spc="100" normalizeH="0" baseline="0">
+                <a:solidFill>
+                  <a:schemeClr val="lt1"/>
+                </a:solidFill>
+                <a:latin typeface="+mn-lt"/>
+                <a:ea typeface="+mn-ea"/>
+                <a:cs typeface="+mn-cs"/>
+              </a:defRPr>
+            </a:pPr>
+            <a:r>
+              <a:rPr lang="en-US"/>
+              <a:t>WasteDrop Burndown</a:t>
+            </a:r>
+          </a:p>
+        </c:rich>
+      </c:tx>
+      <c:overlay val="0"/>
+      <c:spPr>
+        <a:noFill/>
+        <a:ln>
+          <a:noFill/>
+        </a:ln>
+        <a:effectLst/>
+      </c:spPr>
+      <c:txPr>
+        <a:bodyPr rot="0" spcFirstLastPara="1" vertOverflow="ellipsis" vert="horz" wrap="square" anchor="ctr" anchorCtr="1"/>
+        <a:lstStyle/>
+        <a:p>
+          <a:pPr>
+            <a:defRPr sz="1500" b="1" i="0" u="none" strike="noStrike" kern="1200" cap="all" spc="100" normalizeH="0" baseline="0">
+              <a:solidFill>
+                <a:schemeClr val="lt1"/>
+              </a:solidFill>
+              <a:latin typeface="+mn-lt"/>
+              <a:ea typeface="+mn-ea"/>
+              <a:cs typeface="+mn-cs"/>
+            </a:defRPr>
+          </a:pPr>
+          <a:endParaRPr lang="en-US"/>
+        </a:p>
+      </c:txPr>
+    </c:title>
+    <c:autoTitleDeleted val="0"/>
+    <c:plotArea>
+      <c:layout/>
+      <c:lineChart>
+        <c:grouping val="standard"/>
+        <c:varyColors val="0"/>
+        <c:ser>
+          <c:idx val="0"/>
+          <c:order val="0"/>
+          <c:tx>
+            <c:strRef>
+              <c:f>Sheet1!$C$2</c:f>
+              <c:strCache>
+                <c:ptCount val="1"/>
+                <c:pt idx="0">
+                  <c:v>Planned</c:v>
+                </c:pt>
+              </c:strCache>
+            </c:strRef>
+          </c:tx>
+          <c:spPr>
+            <a:ln w="25400" cap="rnd">
+              <a:solidFill>
+                <a:schemeClr val="lt1"/>
+              </a:solidFill>
+              <a:round/>
+            </a:ln>
+            <a:effectLst>
+              <a:outerShdw dist="25400" dir="2700000" algn="tl" rotWithShape="0">
+                <a:schemeClr val="accent1"/>
+              </a:outerShdw>
+            </a:effectLst>
+          </c:spPr>
+          <c:marker>
+            <c:symbol val="none"/>
+          </c:marker>
+          <c:dLbls>
+            <c:spPr>
+              <a:solidFill>
+                <a:schemeClr val="accent1"/>
+              </a:solidFill>
+              <a:ln>
+                <a:noFill/>
+              </a:ln>
+              <a:effectLst/>
+            </c:spPr>
+            <c:txPr>
+              <a:bodyPr rot="0" spcFirstLastPara="1" vertOverflow="ellipsis" vert="horz" wrap="square" lIns="38100" tIns="19050" rIns="38100" bIns="19050" anchor="ctr" anchorCtr="1">
+                <a:spAutoFit/>
+              </a:bodyPr>
+              <a:lstStyle/>
+              <a:p>
+                <a:pPr>
+                  <a:defRPr sz="900" b="1" i="0" u="none" strike="noStrike" kern="1200" baseline="0">
+                    <a:solidFill>
+                      <a:schemeClr val="lt1"/>
+                    </a:solidFill>
+                    <a:latin typeface="+mn-lt"/>
+                    <a:ea typeface="+mn-ea"/>
+                    <a:cs typeface="+mn-cs"/>
+                  </a:defRPr>
+                </a:pPr>
+                <a:endParaRPr lang="en-US"/>
+              </a:p>
+            </c:txPr>
+            <c:dLblPos val="ctr"/>
+            <c:showLegendKey val="0"/>
+            <c:showVal val="1"/>
+            <c:showCatName val="0"/>
+            <c:showSerName val="0"/>
+            <c:showPercent val="0"/>
+            <c:showBubbleSize val="0"/>
+            <c:showLeaderLines val="0"/>
+            <c:extLst>
+              <c:ext xmlns:c15="http://schemas.microsoft.com/office/drawing/2012/chart" uri="{CE6537A1-D6FC-4f65-9D91-7224C49458BB}">
+                <c15:showLeaderLines val="1"/>
+                <c15:leaderLines>
+                  <c:spPr>
+                    <a:ln w="9525">
+                      <a:solidFill>
+                        <a:schemeClr val="accent1">
+                          <a:lumMod val="60000"/>
+                          <a:lumOff val="40000"/>
+                        </a:schemeClr>
+                      </a:solidFill>
+                    </a:ln>
+                    <a:effectLst/>
+                  </c:spPr>
+                </c15:leaderLines>
+              </c:ext>
+            </c:extLst>
+          </c:dLbls>
+          <c:cat>
+            <c:numRef>
+              <c:f>Sheet1!$B$3:$B$9</c:f>
+              <c:numCache>
+                <c:formatCode>d\-mmm</c:formatCode>
+                <c:ptCount val="7"/>
+                <c:pt idx="0">
+                  <c:v>45182</c:v>
+                </c:pt>
+                <c:pt idx="1">
+                  <c:v>45196</c:v>
+                </c:pt>
+                <c:pt idx="2">
+                  <c:v>45210</c:v>
+                </c:pt>
+                <c:pt idx="3">
+                  <c:v>45224</c:v>
+                </c:pt>
+                <c:pt idx="4">
+                  <c:v>45238</c:v>
+                </c:pt>
+                <c:pt idx="5">
+                  <c:v>45252</c:v>
+                </c:pt>
+                <c:pt idx="6">
+                  <c:v>45266</c:v>
+                </c:pt>
+              </c:numCache>
+            </c:numRef>
+          </c:cat>
+          <c:val>
+            <c:numRef>
+              <c:f>Sheet1!$C$3:$C$9</c:f>
+              <c:numCache>
+                <c:formatCode>General</c:formatCode>
+                <c:ptCount val="7"/>
+                <c:pt idx="0">
+                  <c:v>19</c:v>
+                </c:pt>
+                <c:pt idx="1">
+                  <c:v>13</c:v>
+                </c:pt>
+                <c:pt idx="2">
+                  <c:v>8</c:v>
+                </c:pt>
+                <c:pt idx="3">
+                  <c:v>6</c:v>
+                </c:pt>
+                <c:pt idx="4">
+                  <c:v>3</c:v>
+                </c:pt>
+                <c:pt idx="5">
+                  <c:v>1</c:v>
+                </c:pt>
+                <c:pt idx="6">
+                  <c:v>0</c:v>
+                </c:pt>
+              </c:numCache>
+            </c:numRef>
+          </c:val>
+          <c:smooth val="0"/>
+          <c:extLst>
+            <c:ext xmlns:c16="http://schemas.microsoft.com/office/drawing/2014/chart" uri="{C3380CC4-5D6E-409C-BE32-E72D297353CC}">
+              <c16:uniqueId val="{00000000-0662-4720-B594-25D260EF4EA1}"/>
+            </c:ext>
+          </c:extLst>
+        </c:ser>
+        <c:dLbls>
+          <c:dLblPos val="ctr"/>
+          <c:showLegendKey val="0"/>
+          <c:showVal val="1"/>
+          <c:showCatName val="0"/>
+          <c:showSerName val="0"/>
+          <c:showPercent val="0"/>
+          <c:showBubbleSize val="0"/>
+        </c:dLbls>
+        <c:dropLines>
+          <c:spPr>
+            <a:ln w="9525" cap="flat" cmpd="sng" algn="ctr">
+              <a:gradFill>
+                <a:gsLst>
+                  <a:gs pos="0">
+                    <a:schemeClr val="lt1"/>
+                  </a:gs>
+                  <a:gs pos="100000">
+                    <a:schemeClr val="lt1">
+                      <a:alpha val="0"/>
+                    </a:schemeClr>
+                  </a:gs>
+                </a:gsLst>
+                <a:lin ang="5400000" scaled="0"/>
+              </a:gradFill>
+              <a:round/>
+            </a:ln>
+            <a:effectLst/>
+          </c:spPr>
+        </c:dropLines>
+        <c:smooth val="0"/>
+        <c:axId val="794518319"/>
+        <c:axId val="696801775"/>
+      </c:lineChart>
+      <c:dateAx>
+        <c:axId val="794518319"/>
+        <c:scaling>
+          <c:orientation val="minMax"/>
+        </c:scaling>
+        <c:delete val="0"/>
+        <c:axPos val="b"/>
+        <c:title>
+          <c:tx>
+            <c:rich>
+              <a:bodyPr rot="0" spcFirstLastPara="1" vertOverflow="ellipsis" vert="horz" wrap="square" anchor="ctr" anchorCtr="1"/>
+              <a:lstStyle/>
+              <a:p>
+                <a:pPr>
+                  <a:defRPr sz="900" b="1" i="0" u="none" strike="noStrike" kern="1200" baseline="0">
+                    <a:solidFill>
+                      <a:schemeClr val="lt1"/>
+                    </a:solidFill>
+                    <a:latin typeface="+mn-lt"/>
+                    <a:ea typeface="+mn-ea"/>
+                    <a:cs typeface="+mn-cs"/>
+                  </a:defRPr>
+                </a:pPr>
+                <a:r>
+                  <a:rPr lang="en-US"/>
+                  <a:t>Sprint Start/End Dates</a:t>
+                </a:r>
+              </a:p>
+            </c:rich>
+          </c:tx>
+          <c:overlay val="0"/>
+          <c:spPr>
+            <a:noFill/>
+            <a:ln>
+              <a:noFill/>
+            </a:ln>
+            <a:effectLst/>
+          </c:spPr>
+          <c:txPr>
+            <a:bodyPr rot="0" spcFirstLastPara="1" vertOverflow="ellipsis" vert="horz" wrap="square" anchor="ctr" anchorCtr="1"/>
+            <a:lstStyle/>
+            <a:p>
+              <a:pPr>
+                <a:defRPr sz="900" b="1" i="0" u="none" strike="noStrike" kern="1200" baseline="0">
+                  <a:solidFill>
+                    <a:schemeClr val="lt1"/>
+                  </a:solidFill>
+                  <a:latin typeface="+mn-lt"/>
+                  <a:ea typeface="+mn-ea"/>
+                  <a:cs typeface="+mn-cs"/>
+                </a:defRPr>
+              </a:pPr>
+              <a:endParaRPr lang="en-US"/>
+            </a:p>
+          </c:txPr>
+        </c:title>
+        <c:numFmt formatCode="d\-mmm" sourceLinked="1"/>
+        <c:majorTickMark val="out"/>
+        <c:minorTickMark val="none"/>
+        <c:tickLblPos val="nextTo"/>
+        <c:spPr>
+          <a:noFill/>
+          <a:ln>
+            <a:noFill/>
+          </a:ln>
+          <a:effectLst/>
+        </c:spPr>
+        <c:txPr>
+          <a:bodyPr rot="-60000000" spcFirstLastPara="1" vertOverflow="ellipsis" vert="horz" wrap="square" anchor="ctr" anchorCtr="1"/>
+          <a:lstStyle/>
+          <a:p>
+            <a:pPr>
+              <a:defRPr sz="900" b="0" i="0" u="none" strike="noStrike" kern="1200" spc="30" baseline="0">
+                <a:solidFill>
+                  <a:schemeClr val="lt1"/>
+                </a:solidFill>
+                <a:latin typeface="+mn-lt"/>
+                <a:ea typeface="+mn-ea"/>
+                <a:cs typeface="+mn-cs"/>
+              </a:defRPr>
+            </a:pPr>
+            <a:endParaRPr lang="en-US"/>
+          </a:p>
+        </c:txPr>
+        <c:crossAx val="696801775"/>
+        <c:crosses val="autoZero"/>
+        <c:auto val="1"/>
+        <c:lblOffset val="100"/>
+        <c:baseTimeUnit val="days"/>
+      </c:dateAx>
+      <c:valAx>
+        <c:axId val="696801775"/>
+        <c:scaling>
+          <c:orientation val="minMax"/>
+        </c:scaling>
+        <c:delete val="1"/>
+        <c:axPos val="l"/>
+        <c:title>
+          <c:tx>
+            <c:rich>
+              <a:bodyPr rot="-5400000" spcFirstLastPara="1" vertOverflow="ellipsis" vert="horz" wrap="square" anchor="ctr" anchorCtr="1"/>
+              <a:lstStyle/>
+              <a:p>
+                <a:pPr>
+                  <a:defRPr sz="900" b="1" i="0" u="none" strike="noStrike" kern="1200" baseline="0">
+                    <a:solidFill>
+                      <a:schemeClr val="lt1"/>
+                    </a:solidFill>
+                    <a:latin typeface="+mn-lt"/>
+                    <a:ea typeface="+mn-ea"/>
+                    <a:cs typeface="+mn-cs"/>
+                  </a:defRPr>
+                </a:pPr>
+                <a:r>
+                  <a:rPr lang="en-US"/>
+                  <a:t># of Remaining Tasks</a:t>
+                </a:r>
+              </a:p>
+            </c:rich>
+          </c:tx>
+          <c:overlay val="0"/>
+          <c:spPr>
+            <a:noFill/>
+            <a:ln>
+              <a:noFill/>
+            </a:ln>
+            <a:effectLst/>
+          </c:spPr>
+          <c:txPr>
+            <a:bodyPr rot="-5400000" spcFirstLastPara="1" vertOverflow="ellipsis" vert="horz" wrap="square" anchor="ctr" anchorCtr="1"/>
+            <a:lstStyle/>
+            <a:p>
+              <a:pPr>
+                <a:defRPr sz="900" b="1" i="0" u="none" strike="noStrike" kern="1200" baseline="0">
+                  <a:solidFill>
+                    <a:schemeClr val="lt1"/>
+                  </a:solidFill>
+                  <a:latin typeface="+mn-lt"/>
+                  <a:ea typeface="+mn-ea"/>
+                  <a:cs typeface="+mn-cs"/>
+                </a:defRPr>
+              </a:pPr>
+              <a:endParaRPr lang="en-US"/>
+            </a:p>
+          </c:txPr>
+        </c:title>
+        <c:numFmt formatCode="General" sourceLinked="1"/>
+        <c:majorTickMark val="none"/>
+        <c:minorTickMark val="none"/>
+        <c:tickLblPos val="nextTo"/>
+        <c:crossAx val="794518319"/>
+        <c:crosses val="autoZero"/>
+        <c:crossBetween val="between"/>
+      </c:valAx>
+      <c:spPr>
+        <a:noFill/>
+        <a:ln>
+          <a:noFill/>
+        </a:ln>
+        <a:effectLst/>
+      </c:spPr>
+    </c:plotArea>
+    <c:plotVisOnly val="1"/>
+    <c:dispBlanksAs val="gap"/>
+    <c:extLst>
+      <c:ext xmlns:c16r3="http://schemas.microsoft.com/office/drawing/2017/03/chart" uri="{56B9EC1D-385E-4148-901F-78D8002777C0}">
+        <c16r3:dataDisplayOptions16>
+          <c16r3:dispNaAsBlank val="1"/>
+        </c16r3:dataDisplayOptions16>
+      </c:ext>
+    </c:extLst>
+    <c:showDLblsOverMax val="0"/>
+  </c:chart>
+  <c:spPr>
+    <a:solidFill>
+      <a:schemeClr val="accent1"/>
+    </a:solidFill>
+    <a:ln w="9525" cap="flat" cmpd="sng" algn="ctr">
+      <a:solidFill>
+        <a:schemeClr val="lt1">
+          <a:lumMod val="85000"/>
+        </a:schemeClr>
+      </a:solidFill>
+      <a:round/>
+    </a:ln>
+    <a:effectLst/>
+  </c:spPr>
+  <c:txPr>
+    <a:bodyPr/>
+    <a:lstStyle/>
+    <a:p>
+      <a:pPr>
+        <a:defRPr/>
+      </a:pPr>
+      <a:endParaRPr lang="en-US"/>
+    </a:p>
+  </c:txPr>
+  <c:externalData r:id="rId3">
+    <c:autoUpdate val="0"/>
+  </c:externalData>
+</c:chartSpace>
+</file>
+
+<file path=word/charts/colors1.xml><?xml version="1.0" encoding="utf-8"?>
+<cs:colorStyle xmlns:cs="http://schemas.microsoft.com/office/drawing/2012/chartStyle" xmlns:a="http://schemas.openxmlformats.org/drawingml/2006/main" meth="cycle" id="10">
+  <a:schemeClr val="accent1"/>
+  <a:schemeClr val="accent2"/>
+  <a:schemeClr val="accent3"/>
+  <a:schemeClr val="accent4"/>
+  <a:schemeClr val="accent5"/>
+  <a:schemeClr val="accent6"/>
+  <cs:variation/>
+  <cs:variation>
+    <a:lumMod val="60000"/>
+  </cs:variation>
+  <cs:variation>
+    <a:lumMod val="80000"/>
+    <a:lumOff val="20000"/>
+  </cs:variation>
+  <cs:variation>
+    <a:lumMod val="80000"/>
+  </cs:variation>
+  <cs:variation>
+    <a:lumMod val="60000"/>
+    <a:lumOff val="40000"/>
+  </cs:variation>
+  <cs:variation>
+    <a:lumMod val="50000"/>
+  </cs:variation>
+  <cs:variation>
+    <a:lumMod val="70000"/>
+    <a:lumOff val="30000"/>
+  </cs:variation>
+  <cs:variation>
+    <a:lumMod val="70000"/>
+  </cs:variation>
+  <cs:variation>
+    <a:lumMod val="50000"/>
+    <a:lumOff val="50000"/>
+  </cs:variation>
+</cs:colorStyle>
+</file>
+
+<file path=word/charts/style1.xml><?xml version="1.0" encoding="utf-8"?>
+<cs:chartStyle xmlns:cs="http://schemas.microsoft.com/office/drawing/2012/chartStyle" xmlns:a="http://schemas.openxmlformats.org/drawingml/2006/main" id="238">
+  <cs:axisTitle>
+    <cs:lnRef idx="0"/>
+    <cs:fillRef idx="0"/>
+    <cs:effectRef idx="0"/>
+    <cs:fontRef idx="minor">
+      <a:schemeClr val="lt1"/>
+    </cs:fontRef>
+    <cs:defRPr sz="900" b="1" kern="1200"/>
+  </cs:axisTitle>
+  <cs:categoryAxis>
+    <cs:lnRef idx="0">
+      <cs:styleClr val="0"/>
+    </cs:lnRef>
+    <cs:fillRef idx="0"/>
+    <cs:effectRef idx="0"/>
+    <cs:fontRef idx="minor">
+      <a:schemeClr val="lt1"/>
+    </cs:fontRef>
+    <cs:defRPr sz="900" kern="1200" spc="30" baseline="0"/>
+  </cs:categoryAxis>
+  <cs:chartArea>
+    <cs:lnRef idx="0">
+      <cs:styleClr val="0"/>
+    </cs:lnRef>
+    <cs:fillRef idx="0">
+      <cs:styleClr val="0"/>
+    </cs:fillRef>
+    <cs:effectRef idx="0"/>
+    <cs:fontRef idx="minor">
+      <a:schemeClr val="dk1"/>
+    </cs:fontRef>
+    <cs:spPr>
+      <a:solidFill>
+        <a:schemeClr val="phClr"/>
+      </a:solidFill>
+      <a:ln w="9525" cap="flat" cmpd="sng" algn="ctr">
+        <a:solidFill>
+          <a:schemeClr val="lt1">
+            <a:lumMod val="85000"/>
+          </a:schemeClr>
+        </a:solidFill>
+        <a:round/>
+      </a:ln>
+    </cs:spPr>
+    <cs:defRPr sz="1000" kern="1200"/>
+  </cs:chartArea>
+  <cs:dataLabel>
+    <cs:lnRef idx="0"/>
+    <cs:fillRef idx="0">
+      <cs:styleClr val="0"/>
+    </cs:fillRef>
+    <cs:effectRef idx="0"/>
+    <cs:fontRef idx="minor">
+      <a:schemeClr val="lt1"/>
+    </cs:fontRef>
+    <cs:spPr>
+      <a:solidFill>
+        <a:schemeClr val="phClr"/>
+      </a:solidFill>
+    </cs:spPr>
+    <cs:defRPr sz="900" b="1" kern="1200"/>
+  </cs:dataLabel>
+  <cs:dataLabelCallout>
+    <cs:lnRef idx="0">
+      <cs:styleClr val="auto"/>
+    </cs:lnRef>
+    <cs:fillRef idx="0"/>
+    <cs:effectRef idx="0"/>
+    <cs:fontRef idx="minor">
+      <cs:styleClr val="auto"/>
+    </cs:fontRef>
+    <cs:spPr>
+      <a:solidFill>
+        <a:schemeClr val="lt1"/>
+      </a:solidFill>
+      <a:ln>
+        <a:solidFill>
+          <a:schemeClr val="phClr"/>
+        </a:solidFill>
+      </a:ln>
+    </cs:spPr>
+    <cs:defRPr sz="900" kern="1200"/>
+    <cs:bodyPr rot="0" spcFirstLastPara="1" vertOverflow="clip" horzOverflow="clip" vert="horz" wrap="square" lIns="36576" tIns="18288" rIns="36576" bIns="18288" anchor="ctr" anchorCtr="1">
+      <a:spAutoFit/>
+    </cs:bodyPr>
+  </cs:dataLabelCallout>
+  <cs:dataPoint>
+    <cs:lnRef idx="0"/>
+    <cs:fillRef idx="0">
+      <cs:styleClr val="auto"/>
+    </cs:fillRef>
+    <cs:effectRef idx="0"/>
+    <cs:fontRef idx="minor">
+      <a:schemeClr val="dk1"/>
+    </cs:fontRef>
+    <cs:spPr>
+      <a:pattFill prst="ltUpDiag">
+        <a:fgClr>
+          <a:schemeClr val="phClr"/>
+        </a:fgClr>
+        <a:bgClr>
+          <a:schemeClr val="lt1"/>
+        </a:bgClr>
+      </a:pattFill>
+    </cs:spPr>
+  </cs:dataPoint>
+  <cs:dataPoint3D>
+    <cs:lnRef idx="0"/>
+    <cs:fillRef idx="0">
+      <cs:styleClr val="auto"/>
+    </cs:fillRef>
+    <cs:effectRef idx="0"/>
+    <cs:fontRef idx="minor">
+      <a:schemeClr val="dk1"/>
+    </cs:fontRef>
+    <cs:spPr>
+      <a:pattFill prst="ltUpDiag">
+        <a:fgClr>
+          <a:schemeClr val="phClr"/>
+        </a:fgClr>
+        <a:bgClr>
+          <a:schemeClr val="lt1"/>
+        </a:bgClr>
+      </a:pattFill>
+    </cs:spPr>
+  </cs:dataPoint3D>
+  <cs:dataPointLine>
+    <cs:lnRef idx="0">
+      <cs:styleClr val="auto"/>
+    </cs:lnRef>
+    <cs:fillRef idx="0"/>
+    <cs:effectRef idx="0">
+      <cs:styleClr val="auto"/>
+    </cs:effectRef>
+    <cs:fontRef idx="minor">
+      <a:schemeClr val="dk1"/>
+    </cs:fontRef>
+    <cs:spPr>
+      <a:ln w="25400" cap="rnd">
+        <a:solidFill>
+          <a:schemeClr val="lt1"/>
+        </a:solidFill>
+        <a:round/>
+      </a:ln>
+      <a:effectLst>
+        <a:outerShdw dist="25400" dir="2700000" algn="tl" rotWithShape="0">
+          <a:schemeClr val="phClr"/>
+        </a:outerShdw>
+      </a:effectLst>
+    </cs:spPr>
+  </cs:dataPointLine>
+  <cs:dataPointMarker>
+    <cs:lnRef idx="0"/>
+    <cs:fillRef idx="0">
+      <cs:styleClr val="auto"/>
+    </cs:fillRef>
+    <cs:effectRef idx="0"/>
+    <cs:fontRef idx="minor">
+      <a:schemeClr val="dk1"/>
+    </cs:fontRef>
+    <cs:spPr>
+      <a:solidFill>
+        <a:schemeClr val="phClr"/>
+      </a:solidFill>
+    </cs:spPr>
+  </cs:dataPointMarker>
+  <cs:dataPointMarkerLayout symbol="circle" size="14"/>
+  <cs:dataPointWireframe>
+    <cs:lnRef idx="0">
+      <cs:styleClr val="auto"/>
+    </cs:lnRef>
+    <cs:fillRef idx="0"/>
+    <cs:effectRef idx="0"/>
+    <cs:fontRef idx="minor">
+      <a:schemeClr val="dk1"/>
+    </cs:fontRef>
+    <cs:spPr>
+      <a:ln w="9525" cap="rnd">
+        <a:solidFill>
+          <a:schemeClr val="phClr"/>
+        </a:solidFill>
+        <a:round/>
+      </a:ln>
+    </cs:spPr>
+  </cs:dataPointWireframe>
+  <cs:dataTable>
+    <cs:lnRef idx="0">
+      <cs:styleClr val="0"/>
+    </cs:lnRef>
+    <cs:fillRef idx="0"/>
+    <cs:effectRef idx="0"/>
+    <cs:fontRef idx="minor">
+      <a:schemeClr val="lt1"/>
+    </cs:fontRef>
+    <cs:spPr>
+      <a:ln w="9525">
+        <a:solidFill>
+          <a:schemeClr val="phClr">
+            <a:lumMod val="60000"/>
+            <a:lumOff val="40000"/>
+          </a:schemeClr>
+        </a:solidFill>
+      </a:ln>
+    </cs:spPr>
+    <cs:defRPr sz="900" kern="1200"/>
+  </cs:dataTable>
+  <cs:downBar>
+    <cs:lnRef idx="0">
+      <cs:styleClr val="0"/>
+    </cs:lnRef>
+    <cs:fillRef idx="0"/>
+    <cs:effectRef idx="0"/>
+    <cs:fontRef idx="minor">
+      <a:schemeClr val="dk1"/>
+    </cs:fontRef>
+    <cs:spPr>
+      <a:solidFill>
+        <a:schemeClr val="dk1">
+          <a:lumMod val="35000"/>
+          <a:lumOff val="65000"/>
+        </a:schemeClr>
+      </a:solidFill>
+      <a:ln w="9525">
+        <a:solidFill>
+          <a:schemeClr val="phClr">
+            <a:lumMod val="60000"/>
+            <a:lumOff val="40000"/>
+          </a:schemeClr>
+        </a:solidFill>
+      </a:ln>
+    </cs:spPr>
+  </cs:downBar>
+  <cs:dropLine>
+    <cs:lnRef idx="0"/>
+    <cs:fillRef idx="0"/>
+    <cs:effectRef idx="0"/>
+    <cs:fontRef idx="minor">
+      <a:schemeClr val="dk1"/>
+    </cs:fontRef>
+    <cs:spPr>
+      <a:ln w="9525" cap="flat" cmpd="sng" algn="ctr">
+        <a:gradFill>
+          <a:gsLst>
+            <a:gs pos="0">
+              <a:schemeClr val="lt1"/>
+            </a:gs>
+            <a:gs pos="100000">
+              <a:schemeClr val="lt1">
+                <a:alpha val="0"/>
+              </a:schemeClr>
+            </a:gs>
+          </a:gsLst>
+          <a:lin ang="5400000" scaled="0"/>
+        </a:gradFill>
+        <a:round/>
+      </a:ln>
+    </cs:spPr>
+  </cs:dropLine>
+  <cs:errorBar>
+    <cs:lnRef idx="0">
+      <cs:styleClr val="0"/>
+    </cs:lnRef>
+    <cs:fillRef idx="0"/>
+    <cs:effectRef idx="0"/>
+    <cs:fontRef idx="minor">
+      <a:schemeClr val="dk1"/>
+    </cs:fontRef>
+    <cs:spPr>
+      <a:ln w="9525">
+        <a:solidFill>
+          <a:schemeClr val="phClr">
+            <a:lumMod val="60000"/>
+            <a:lumOff val="40000"/>
+          </a:schemeClr>
+        </a:solidFill>
+        <a:round/>
+      </a:ln>
+      <a:effectLst>
+        <a:glow rad="25400">
+          <a:schemeClr val="lt1"/>
+        </a:glow>
+      </a:effectLst>
+    </cs:spPr>
+  </cs:errorBar>
+  <cs:floor>
+    <cs:lnRef idx="0"/>
+    <cs:fillRef idx="0"/>
+    <cs:effectRef idx="0"/>
+    <cs:fontRef idx="minor">
+      <a:schemeClr val="dk1"/>
+    </cs:fontRef>
+  </cs:floor>
+  <cs:gridlineMajor>
+    <cs:lnRef idx="0">
+      <cs:styleClr val="0"/>
+    </cs:lnRef>
+    <cs:fillRef idx="0"/>
+    <cs:effectRef idx="0"/>
+    <cs:fontRef idx="minor">
+      <a:schemeClr val="dk1"/>
+    </cs:fontRef>
+    <cs:spPr>
+      <a:ln w="9525" cap="flat" cmpd="sng" algn="ctr">
+        <a:solidFill>
+          <a:schemeClr val="lt1">
+            <a:alpha val="25000"/>
+          </a:schemeClr>
+        </a:solidFill>
+        <a:round/>
+      </a:ln>
+    </cs:spPr>
+  </cs:gridlineMajor>
+  <cs:gridlineMinor>
+    <cs:lnRef idx="0">
+      <cs:styleClr val="0"/>
+    </cs:lnRef>
+    <cs:fillRef idx="0"/>
+    <cs:effectRef idx="0"/>
+    <cs:fontRef idx="minor">
+      <a:schemeClr val="dk1"/>
+    </cs:fontRef>
+    <cs:spPr>
+      <a:ln>
+        <a:solidFill>
+          <a:schemeClr val="lt1">
+            <a:alpha val="10000"/>
+          </a:schemeClr>
+        </a:solidFill>
+      </a:ln>
+    </cs:spPr>
+  </cs:gridlineMinor>
+  <cs:hiLoLine>
+    <cs:lnRef idx="0">
+      <cs:styleClr val="0"/>
+    </cs:lnRef>
+    <cs:fillRef idx="0"/>
+    <cs:effectRef idx="0"/>
+    <cs:fontRef idx="minor">
+      <a:schemeClr val="dk1"/>
+    </cs:fontRef>
+    <cs:spPr>
+      <a:ln w="9525">
+        <a:solidFill>
+          <a:schemeClr val="phClr">
+            <a:lumMod val="60000"/>
+            <a:lumOff val="40000"/>
+          </a:schemeClr>
+        </a:solidFill>
+        <a:prstDash val="dash"/>
+      </a:ln>
+    </cs:spPr>
+  </cs:hiLoLine>
+  <cs:leaderLine>
+    <cs:lnRef idx="0">
+      <cs:styleClr val="0"/>
+    </cs:lnRef>
+    <cs:fillRef idx="0"/>
+    <cs:effectRef idx="0"/>
+    <cs:fontRef idx="minor">
+      <a:schemeClr val="dk1"/>
+    </cs:fontRef>
+    <cs:spPr>
+      <a:ln w="9525">
+        <a:solidFill>
+          <a:schemeClr val="phClr">
+            <a:lumMod val="60000"/>
+            <a:lumOff val="40000"/>
+          </a:schemeClr>
+        </a:solidFill>
+      </a:ln>
+    </cs:spPr>
+  </cs:leaderLine>
+  <cs:legend>
+    <cs:lnRef idx="0"/>
+    <cs:fillRef idx="0"/>
+    <cs:effectRef idx="0"/>
+    <cs:fontRef idx="minor">
+      <a:schemeClr val="lt1"/>
+    </cs:fontRef>
+    <cs:defRPr sz="900" kern="1200"/>
+  </cs:legend>
+  <cs:plotArea>
+    <cs:lnRef idx="0"/>
+    <cs:fillRef idx="0"/>
+    <cs:effectRef idx="0"/>
+    <cs:fontRef idx="minor">
+      <a:schemeClr val="dk1"/>
+    </cs:fontRef>
+  </cs:plotArea>
+  <cs:plotArea3D>
+    <cs:lnRef idx="0"/>
+    <cs:fillRef idx="0"/>
+    <cs:effectRef idx="0"/>
+    <cs:fontRef idx="minor">
+      <a:schemeClr val="dk1"/>
+    </cs:fontRef>
+  </cs:plotArea3D>
+  <cs:seriesAxis>
+    <cs:lnRef idx="0">
+      <cs:styleClr val="0"/>
+    </cs:lnRef>
+    <cs:fillRef idx="0"/>
+    <cs:effectRef idx="0"/>
+    <cs:fontRef idx="minor">
+      <a:schemeClr val="lt1"/>
+    </cs:fontRef>
+    <cs:defRPr sz="900" kern="1200"/>
+  </cs:seriesAxis>
+  <cs:seriesLine>
+    <cs:lnRef idx="0">
+      <cs:styleClr val="0"/>
+    </cs:lnRef>
+    <cs:fillRef idx="0"/>
+    <cs:effectRef idx="0"/>
+    <cs:fontRef idx="minor">
+      <a:schemeClr val="dk1"/>
+    </cs:fontRef>
+    <cs:spPr>
+      <a:ln w="9525">
+        <a:solidFill>
+          <a:schemeClr val="phClr">
+            <a:lumMod val="60000"/>
+            <a:lumOff val="40000"/>
+            <a:tint val="50000"/>
+          </a:schemeClr>
+        </a:solidFill>
+        <a:prstDash val="dash"/>
+      </a:ln>
+    </cs:spPr>
+  </cs:seriesLine>
+  <cs:title>
+    <cs:lnRef idx="0"/>
+    <cs:fillRef idx="0"/>
+    <cs:effectRef idx="0"/>
+    <cs:fontRef idx="minor">
+      <a:schemeClr val="lt1"/>
+    </cs:fontRef>
+    <cs:defRPr sz="1500" b="1" kern="1200" cap="all" spc="100" normalizeH="0" baseline="0"/>
+  </cs:title>
+  <cs:trendline>
+    <cs:lnRef idx="0"/>
+    <cs:fillRef idx="0"/>
+    <cs:effectRef idx="0"/>
+    <cs:fontRef idx="minor">
+      <a:schemeClr val="dk1"/>
+    </cs:fontRef>
+    <cs:spPr>
+      <a:ln w="28575" cap="rnd">
+        <a:solidFill>
+          <a:schemeClr val="lt1">
+            <a:alpha val="50000"/>
+          </a:schemeClr>
+        </a:solidFill>
+        <a:round/>
+      </a:ln>
+    </cs:spPr>
+  </cs:trendline>
+  <cs:trendlineLabel>
+    <cs:lnRef idx="0"/>
+    <cs:fillRef idx="0"/>
+    <cs:effectRef idx="0"/>
+    <cs:fontRef idx="minor">
+      <a:schemeClr val="lt1"/>
+    </cs:fontRef>
+    <cs:defRPr sz="900" kern="1200"/>
+  </cs:trendlineLabel>
+  <cs:upBar>
+    <cs:lnRef idx="0">
+      <cs:styleClr val="0"/>
+    </cs:lnRef>
+    <cs:fillRef idx="0"/>
+    <cs:effectRef idx="0"/>
+    <cs:fontRef idx="minor">
+      <a:schemeClr val="dk1"/>
+    </cs:fontRef>
+    <cs:spPr>
+      <a:solidFill>
+        <a:schemeClr val="lt1">
+          <a:lumMod val="95000"/>
+        </a:schemeClr>
+      </a:solidFill>
+      <a:ln w="9525">
+        <a:solidFill>
+          <a:schemeClr val="phClr">
+            <a:lumMod val="60000"/>
+            <a:lumOff val="40000"/>
+          </a:schemeClr>
+        </a:solidFill>
+      </a:ln>
+    </cs:spPr>
+  </cs:upBar>
+  <cs:valueAxis>
+    <cs:lnRef idx="0"/>
+    <cs:fillRef idx="0"/>
+    <cs:effectRef idx="0"/>
+    <cs:fontRef idx="minor">
+      <a:schemeClr val="lt1"/>
+    </cs:fontRef>
+    <cs:defRPr sz="900" kern="1200"/>
+  </cs:valueAxis>
+  <cs:wall>
+    <cs:lnRef idx="0"/>
+    <cs:fillRef idx="0"/>
+    <cs:effectRef idx="0"/>
+    <cs:fontRef idx="minor">
+      <a:schemeClr val="dk1"/>
+    </cs:fontRef>
+  </cs:wall>
+</cs:chartStyle>
+</file>
+
 <file path=word/theme/theme1.xml><?xml version="1.0" encoding="utf-8"?>
 <a:theme xmlns:a="http://schemas.openxmlformats.org/drawingml/2006/main" name="Office Theme">
   <a:themeElements>

</xml_diff>